<commit_message>
Subindo a documentação de regras de conduta
</commit_message>
<xml_diff>
--- a/Documentação/Documento de regras de condução do projeto.docx
+++ b/Documentação/Documento de regras de condução do projeto.docx
@@ -8,16 +8,16 @@
         <w:rPr>
           <w:b/>
           <w:bCs/>
-          <w:sz w:val="24"/>
-          <w:szCs w:val="24"/>
+          <w:sz w:val="26"/>
+          <w:szCs w:val="26"/>
         </w:rPr>
       </w:pPr>
       <w:r>
         <w:rPr>
           <w:b/>
           <w:bCs/>
-          <w:sz w:val="24"/>
-          <w:szCs w:val="24"/>
+          <w:sz w:val="26"/>
+          <w:szCs w:val="26"/>
         </w:rPr>
         <w:t>Documento de regras de condução do projeto</w:t>
       </w:r>
@@ -178,14 +178,7 @@
           <w:sz w:val="24"/>
           <w:szCs w:val="24"/>
         </w:rPr>
-        <w:t xml:space="preserve">Caso algum integrante esteja presente na reunião, mas não participe será </w:t>
-      </w:r>
-      <w:r>
-        <w:rPr>
-          <w:sz w:val="24"/>
-          <w:szCs w:val="24"/>
-        </w:rPr>
-        <w:t>registrado em ata e computado nos indicadores de participação do projeto.</w:t>
+        <w:t>Caso algum integrante esteja presente na reunião, mas não participe será registrado em ata e computado nos indicadores de participação do projeto.</w:t>
       </w:r>
     </w:p>
     <w:p>

</xml_diff>